<commit_message>
decision making flowchart and algorithm
</commit_message>
<xml_diff>
--- a/Professional Practice Assignment.docx
+++ b/Professional Practice Assignment.docx
@@ -12,19 +12,19 @@
           <w:b/>
           <w:bCs/>
           <w:color w:val="2F3537"/>
-          <w:sz w:val="24"/>
-          <w:szCs w:val="24"/>
-          <w:lang w:eastAsia="en-GB"/>
-        </w:rPr>
-      </w:pPr>
-      <w:r>
-        <w:rPr>
-          <w:rFonts w:asciiTheme="majorHAnsi" w:eastAsia="Times New Roman" w:hAnsiTheme="majorHAnsi" w:cstheme="majorHAnsi"/>
-          <w:b/>
-          <w:bCs/>
-          <w:color w:val="2F3537"/>
-          <w:sz w:val="24"/>
-          <w:szCs w:val="24"/>
+          <w:sz w:val="32"/>
+          <w:szCs w:val="32"/>
+          <w:lang w:eastAsia="en-GB"/>
+        </w:rPr>
+      </w:pPr>
+      <w:r>
+        <w:rPr>
+          <w:rFonts w:asciiTheme="majorHAnsi" w:eastAsia="Times New Roman" w:hAnsiTheme="majorHAnsi" w:cstheme="majorHAnsi"/>
+          <w:b/>
+          <w:bCs/>
+          <w:color w:val="2F3537"/>
+          <w:sz w:val="32"/>
+          <w:szCs w:val="32"/>
           <w:lang w:eastAsia="en-GB"/>
         </w:rPr>
         <w:t>Professional Practice Assignment</w:t>
@@ -38,8 +38,8 @@
           <w:b/>
           <w:bCs/>
           <w:color w:val="2F3537"/>
-          <w:sz w:val="24"/>
-          <w:szCs w:val="24"/>
+          <w:sz w:val="32"/>
+          <w:szCs w:val="32"/>
           <w:lang w:eastAsia="en-GB"/>
         </w:rPr>
       </w:pPr>
@@ -53,19 +53,19 @@
           <w:b/>
           <w:bCs/>
           <w:color w:val="2F3537"/>
-          <w:sz w:val="24"/>
-          <w:szCs w:val="24"/>
-          <w:lang w:eastAsia="en-GB"/>
-        </w:rPr>
-      </w:pPr>
-      <w:r>
-        <w:rPr>
-          <w:rFonts w:asciiTheme="majorHAnsi" w:eastAsia="Times New Roman" w:hAnsiTheme="majorHAnsi" w:cstheme="majorHAnsi"/>
-          <w:b/>
-          <w:bCs/>
-          <w:color w:val="2F3537"/>
-          <w:sz w:val="24"/>
-          <w:szCs w:val="24"/>
+          <w:sz w:val="32"/>
+          <w:szCs w:val="32"/>
+          <w:lang w:eastAsia="en-GB"/>
+        </w:rPr>
+      </w:pPr>
+      <w:r>
+        <w:rPr>
+          <w:rFonts w:asciiTheme="majorHAnsi" w:eastAsia="Times New Roman" w:hAnsiTheme="majorHAnsi" w:cstheme="majorHAnsi"/>
+          <w:b/>
+          <w:bCs/>
+          <w:color w:val="2F3537"/>
+          <w:sz w:val="32"/>
+          <w:szCs w:val="32"/>
           <w:lang w:eastAsia="en-GB"/>
         </w:rPr>
         <w:t>Tivadar Debnar</w:t>
@@ -80,8 +80,8 @@
           <w:b/>
           <w:bCs/>
           <w:color w:val="2F3537"/>
-          <w:sz w:val="24"/>
-          <w:szCs w:val="24"/>
+          <w:sz w:val="32"/>
+          <w:szCs w:val="32"/>
           <w:lang w:eastAsia="en-GB"/>
         </w:rPr>
       </w:pPr>
@@ -95,19 +95,19 @@
           <w:b/>
           <w:bCs/>
           <w:color w:val="2F3537"/>
-          <w:sz w:val="24"/>
-          <w:szCs w:val="24"/>
-          <w:lang w:eastAsia="en-GB"/>
-        </w:rPr>
-      </w:pPr>
-      <w:r>
-        <w:rPr>
-          <w:rFonts w:asciiTheme="majorHAnsi" w:eastAsia="Times New Roman" w:hAnsiTheme="majorHAnsi" w:cstheme="majorHAnsi"/>
-          <w:b/>
-          <w:bCs/>
-          <w:color w:val="2F3537"/>
-          <w:sz w:val="24"/>
-          <w:szCs w:val="24"/>
+          <w:sz w:val="32"/>
+          <w:szCs w:val="32"/>
+          <w:lang w:eastAsia="en-GB"/>
+        </w:rPr>
+      </w:pPr>
+      <w:r>
+        <w:rPr>
+          <w:rFonts w:asciiTheme="majorHAnsi" w:eastAsia="Times New Roman" w:hAnsiTheme="majorHAnsi" w:cstheme="majorHAnsi"/>
+          <w:b/>
+          <w:bCs/>
+          <w:color w:val="2F3537"/>
+          <w:sz w:val="32"/>
+          <w:szCs w:val="32"/>
           <w:lang w:eastAsia="en-GB"/>
         </w:rPr>
         <w:t>Computing</w:t>
@@ -120,19 +120,19 @@
           <w:b/>
           <w:bCs/>
           <w:color w:val="2F3537"/>
-          <w:sz w:val="24"/>
-          <w:szCs w:val="24"/>
-          <w:lang w:eastAsia="en-GB"/>
-        </w:rPr>
-      </w:pPr>
-      <w:r>
-        <w:rPr>
-          <w:rFonts w:asciiTheme="majorHAnsi" w:eastAsia="Times New Roman" w:hAnsiTheme="majorHAnsi" w:cstheme="majorHAnsi"/>
-          <w:b/>
-          <w:bCs/>
-          <w:color w:val="2F3537"/>
-          <w:sz w:val="24"/>
-          <w:szCs w:val="24"/>
+          <w:sz w:val="32"/>
+          <w:szCs w:val="32"/>
+          <w:lang w:eastAsia="en-GB"/>
+        </w:rPr>
+      </w:pPr>
+      <w:r>
+        <w:rPr>
+          <w:rFonts w:asciiTheme="majorHAnsi" w:eastAsia="Times New Roman" w:hAnsiTheme="majorHAnsi" w:cstheme="majorHAnsi"/>
+          <w:b/>
+          <w:bCs/>
+          <w:color w:val="2F3537"/>
+          <w:sz w:val="32"/>
+          <w:szCs w:val="32"/>
           <w:lang w:eastAsia="en-GB"/>
         </w:rPr>
         <w:br w:type="page"/>
@@ -145,8 +145,8 @@
           <w:b/>
           <w:bCs/>
           <w:color w:val="2F3537"/>
-          <w:sz w:val="24"/>
-          <w:szCs w:val="24"/>
+          <w:sz w:val="32"/>
+          <w:szCs w:val="32"/>
           <w:lang w:eastAsia="en-GB"/>
         </w:rPr>
         <w:sectPr>
@@ -5882,12 +5882,24 @@
       <w:r>
         <w:rPr>
           <w:rFonts w:asciiTheme="majorHAnsi" w:eastAsia="Times New Roman" w:hAnsiTheme="majorHAnsi" w:cstheme="majorHAnsi"/>
-          <w:color w:val="2F3537"/>
-          <w:sz w:val="24"/>
-          <w:szCs w:val="24"/>
-          <w:lang w:eastAsia="en-GB"/>
-        </w:rPr>
-        <w:t>"Problems are only opportunities in work clothes." – Henry Kaiser (American industrialist)</w:t>
+          <w:i/>
+          <w:iCs/>
+          <w:color w:val="2F3537"/>
+          <w:sz w:val="24"/>
+          <w:szCs w:val="24"/>
+          <w:lang w:eastAsia="en-GB"/>
+        </w:rPr>
+        <w:t>"Problems are only opportunities in work clothes."</w:t>
+      </w:r>
+      <w:r>
+        <w:rPr>
+          <w:rFonts w:asciiTheme="majorHAnsi" w:eastAsia="Times New Roman" w:hAnsiTheme="majorHAnsi" w:cstheme="majorHAnsi"/>
+          <w:color w:val="2F3537"/>
+          <w:sz w:val="24"/>
+          <w:szCs w:val="24"/>
+          <w:lang w:eastAsia="en-GB"/>
+        </w:rPr>
+        <w:t xml:space="preserve"> – Henry Kaiser (American industrialist)</w:t>
       </w:r>
     </w:p>
     <w:p>
@@ -6099,7 +6111,37 @@
           <w:szCs w:val="24"/>
           <w:lang w:eastAsia="en-GB"/>
         </w:rPr>
-        <w:t> problem, not a side effect or a symptom of a different issue. A perfect example is a manager blaming employees' attitude for substandard performance, while the underlying issue might be the lack of training.</w:t>
+        <w:t> problem, not a side effect or a symptom of a different issue. A perfect example is a manager blaming employees' attitude for substandard performance, while the underlying issue might be the lack of training</w:t>
+      </w:r>
+      <w:r>
+        <w:rPr>
+          <w:rFonts w:asciiTheme="majorHAnsi" w:eastAsia="Times New Roman" w:hAnsiTheme="majorHAnsi" w:cstheme="majorHAnsi"/>
+          <w:color w:val="2F3537"/>
+          <w:sz w:val="24"/>
+          <w:szCs w:val="24"/>
+          <w:lang w:eastAsia="en-GB"/>
+        </w:rPr>
+        <w:t xml:space="preserve"> or vaguely defined responsibilities</w:t>
+      </w:r>
+      <w:r>
+        <w:rPr>
+          <w:rFonts w:asciiTheme="majorHAnsi" w:eastAsia="Times New Roman" w:hAnsiTheme="majorHAnsi" w:cstheme="majorHAnsi"/>
+          <w:color w:val="2F3537"/>
+          <w:sz w:val="24"/>
+          <w:szCs w:val="24"/>
+          <w:lang w:eastAsia="en-GB"/>
+        </w:rPr>
+        <w:t>.</w:t>
+      </w:r>
+      <w:r>
+        <w:rPr>
+          <w:rFonts w:asciiTheme="majorHAnsi" w:eastAsia="Times New Roman" w:hAnsiTheme="majorHAnsi" w:cstheme="majorHAnsi"/>
+          <w:color w:val="2F3537"/>
+          <w:sz w:val="24"/>
+          <w:szCs w:val="24"/>
+          <w:lang w:eastAsia="en-GB"/>
+        </w:rPr>
+        <w:t xml:space="preserve"> The problem needs an accurate description with specific features. </w:t>
       </w:r>
     </w:p>
     <w:p>
@@ -6179,7 +6221,29 @@
           <w:szCs w:val="24"/>
           <w:lang w:eastAsia="en-GB"/>
         </w:rPr>
-        <w:t>We cannot pick a solution until several alternatives have been proposed considering the interest of every participant. At Equal Experts, this step is all about brainstorming and creativity. As Alfred Nobel said, " If I have a thousand ideas and only one turns out to be good, I am satisfied". </w:t>
+        <w:t xml:space="preserve">We cannot pick a solution until several alternatives have been proposed considering the interest of every participant. At Equal Experts, this step is all about brainstorming and creativity. As Alfred Nobel said, </w:t>
+      </w:r>
+      <w:r>
+        <w:rPr>
+          <w:rFonts w:asciiTheme="majorHAnsi" w:eastAsia="Times New Roman" w:hAnsiTheme="majorHAnsi" w:cstheme="majorHAnsi"/>
+          <w:i/>
+          <w:iCs/>
+          <w:color w:val="2F3537"/>
+          <w:sz w:val="24"/>
+          <w:szCs w:val="24"/>
+          <w:lang w:eastAsia="en-GB"/>
+        </w:rPr>
+        <w:t>" If I have a thousand ideas and only one turns out to be good, I am satisfied"</w:t>
+      </w:r>
+      <w:r>
+        <w:rPr>
+          <w:rFonts w:asciiTheme="majorHAnsi" w:eastAsia="Times New Roman" w:hAnsiTheme="majorHAnsi" w:cstheme="majorHAnsi"/>
+          <w:color w:val="2F3537"/>
+          <w:sz w:val="24"/>
+          <w:szCs w:val="24"/>
+          <w:lang w:eastAsia="en-GB"/>
+        </w:rPr>
+        <w:t>. </w:t>
       </w:r>
     </w:p>
     <w:p>
@@ -6259,7 +6323,27 @@
           <w:szCs w:val="24"/>
           <w:lang w:eastAsia="en-GB"/>
         </w:rPr>
-        <w:t>Implementation should be iterative, leaving space for adjustments.</w:t>
+        <w:t>Implementation should be iterative, leaving space for adjustments</w:t>
+      </w:r>
+      <w:r>
+        <w:rPr>
+          <w:rFonts w:asciiTheme="majorHAnsi" w:eastAsia="Times New Roman" w:hAnsiTheme="majorHAnsi" w:cstheme="majorHAnsi"/>
+          <w:color w:val="2F3537"/>
+          <w:sz w:val="24"/>
+          <w:szCs w:val="24"/>
+          <w:lang w:eastAsia="en-GB"/>
+        </w:rPr>
+        <w:t xml:space="preserve"> and optimisation</w:t>
+      </w:r>
+      <w:r>
+        <w:rPr>
+          <w:rFonts w:asciiTheme="majorHAnsi" w:eastAsia="Times New Roman" w:hAnsiTheme="majorHAnsi" w:cstheme="majorHAnsi"/>
+          <w:color w:val="2F3537"/>
+          <w:sz w:val="24"/>
+          <w:szCs w:val="24"/>
+          <w:lang w:eastAsia="en-GB"/>
+        </w:rPr>
+        <w:t>.</w:t>
       </w:r>
     </w:p>
     <w:p>
@@ -6323,6 +6407,144 @@
           <w:lang w:eastAsia="en-GB"/>
         </w:rPr>
       </w:pPr>
+    </w:p>
+    <w:p>
+      <w:pPr>
+        <w:keepNext/>
+        <w:spacing w:after="0" w:line="240" w:lineRule="auto"/>
+      </w:pPr>
+      <w:r>
+        <w:rPr>
+          <w:rFonts w:asciiTheme="majorHAnsi" w:eastAsia="Times New Roman" w:hAnsiTheme="majorHAnsi" w:cstheme="majorHAnsi"/>
+          <w:noProof/>
+          <w:color w:val="2F3537"/>
+          <w:sz w:val="24"/>
+          <w:szCs w:val="24"/>
+          <w:lang w:eastAsia="en-GB"/>
+        </w:rPr>
+        <w:drawing>
+          <wp:inline distT="0" distB="0" distL="0" distR="0" wp14:anchorId="10E626D8" wp14:editId="029E3413">
+            <wp:extent cx="5731510" cy="2437130"/>
+            <wp:effectExtent l="0" t="0" r="2540" b="0"/>
+            <wp:docPr id="11" name="Picture 11"/>
+            <wp:cNvGraphicFramePr>
+              <a:graphicFrameLocks xmlns:a="http://schemas.openxmlformats.org/drawingml/2006/main" noChangeAspect="1"/>
+            </wp:cNvGraphicFramePr>
+            <a:graphic xmlns:a="http://schemas.openxmlformats.org/drawingml/2006/main">
+              <a:graphicData uri="http://schemas.openxmlformats.org/drawingml/2006/picture">
+                <pic:pic xmlns:pic="http://schemas.openxmlformats.org/drawingml/2006/picture">
+                  <pic:nvPicPr>
+                    <pic:cNvPr id="11" name="Picture 11"/>
+                    <pic:cNvPicPr/>
+                  </pic:nvPicPr>
+                  <pic:blipFill>
+                    <a:blip r:embed="rId13">
+                      <a:extLst>
+                        <a:ext uri="{28A0092B-C50C-407E-A947-70E740481C1C}">
+                          <a14:useLocalDpi xmlns:a14="http://schemas.microsoft.com/office/drawing/2010/main" val="0"/>
+                        </a:ext>
+                      </a:extLst>
+                    </a:blip>
+                    <a:stretch>
+                      <a:fillRect/>
+                    </a:stretch>
+                  </pic:blipFill>
+                  <pic:spPr>
+                    <a:xfrm>
+                      <a:off x="0" y="0"/>
+                      <a:ext cx="5731510" cy="2437130"/>
+                    </a:xfrm>
+                    <a:prstGeom prst="rect">
+                      <a:avLst/>
+                    </a:prstGeom>
+                  </pic:spPr>
+                </pic:pic>
+              </a:graphicData>
+            </a:graphic>
+          </wp:inline>
+        </w:drawing>
+      </w:r>
+    </w:p>
+    <w:p>
+      <w:pPr>
+        <w:pStyle w:val="Caption"/>
+        <w:rPr>
+          <w:rFonts w:asciiTheme="majorHAnsi" w:eastAsia="Times New Roman" w:hAnsiTheme="majorHAnsi" w:cstheme="majorHAnsi"/>
+          <w:color w:val="2F3537"/>
+          <w:sz w:val="20"/>
+          <w:szCs w:val="20"/>
+          <w:lang w:eastAsia="en-GB"/>
+        </w:rPr>
+      </w:pPr>
+      <w:r>
+        <w:rPr>
+          <w:rFonts w:asciiTheme="majorHAnsi" w:hAnsiTheme="majorHAnsi" w:cstheme="majorHAnsi"/>
+          <w:b/>
+          <w:bCs/>
+          <w:sz w:val="20"/>
+          <w:szCs w:val="20"/>
+        </w:rPr>
+        <w:t xml:space="preserve">Figure </w:t>
+      </w:r>
+      <w:r>
+        <w:rPr>
+          <w:rFonts w:asciiTheme="majorHAnsi" w:hAnsiTheme="majorHAnsi" w:cstheme="majorHAnsi"/>
+          <w:b/>
+          <w:bCs/>
+          <w:sz w:val="20"/>
+          <w:szCs w:val="20"/>
+        </w:rPr>
+        <w:fldChar w:fldCharType="begin"/>
+      </w:r>
+      <w:r>
+        <w:rPr>
+          <w:rFonts w:asciiTheme="majorHAnsi" w:hAnsiTheme="majorHAnsi" w:cstheme="majorHAnsi"/>
+          <w:b/>
+          <w:bCs/>
+          <w:sz w:val="20"/>
+          <w:szCs w:val="20"/>
+        </w:rPr>
+        <w:instrText xml:space="preserve"> SEQ Figure \* ARABIC </w:instrText>
+      </w:r>
+      <w:r>
+        <w:rPr>
+          <w:rFonts w:asciiTheme="majorHAnsi" w:hAnsiTheme="majorHAnsi" w:cstheme="majorHAnsi"/>
+          <w:b/>
+          <w:bCs/>
+          <w:sz w:val="20"/>
+          <w:szCs w:val="20"/>
+        </w:rPr>
+        <w:fldChar w:fldCharType="separate"/>
+      </w:r>
+      <w:r>
+        <w:rPr>
+          <w:rFonts w:asciiTheme="majorHAnsi" w:hAnsiTheme="majorHAnsi" w:cstheme="majorHAnsi"/>
+          <w:b/>
+          <w:bCs/>
+          <w:noProof/>
+          <w:sz w:val="20"/>
+          <w:szCs w:val="20"/>
+        </w:rPr>
+        <w:t>5</w:t>
+      </w:r>
+      <w:r>
+        <w:rPr>
+          <w:rFonts w:asciiTheme="majorHAnsi" w:hAnsiTheme="majorHAnsi" w:cstheme="majorHAnsi"/>
+          <w:b/>
+          <w:bCs/>
+          <w:sz w:val="20"/>
+          <w:szCs w:val="20"/>
+        </w:rPr>
+        <w:fldChar w:fldCharType="end"/>
+      </w:r>
+      <w:r>
+        <w:rPr>
+          <w:rFonts w:asciiTheme="majorHAnsi" w:hAnsiTheme="majorHAnsi" w:cstheme="majorHAnsi"/>
+          <w:sz w:val="20"/>
+          <w:szCs w:val="20"/>
+        </w:rPr>
+        <w:t xml:space="preserve"> - Decision Making Flow Chart</w:t>
+      </w:r>
     </w:p>
     <w:p>
       <w:pPr>

</xml_diff>